<commit_message>
Server completed and server manual completed
</commit_message>
<xml_diff>
--- a/3150Documentation/User Manual for Server.docx
+++ b/3150Documentation/User Manual for Server.docx
@@ -69,242 +69,1690 @@
         </w:rPr>
         <w:t xml:space="preserve">application </w:t>
       </w:r>
+      <w:r>
+        <w:rPr>
+          <w:rFonts w:ascii="Times New Roman" w:hAnsi="Times New Roman" w:cs="Times New Roman"/>
+          <w:sz w:val="24"/>
+          <w:szCs w:val="24"/>
+        </w:rPr>
+        <w:t>must be run so that users can connect to play the game. The user who is hosting the game must enter the file name in the field provided in order get the questions for that particular game. It should be noted that more than one files may be uploaded, thereby, merging all the questions in the number of files provided.</w:t>
+      </w:r>
+    </w:p>
+    <w:p>
+      <w:pPr>
+        <w:spacing w:after="0" w:line="360" w:lineRule="auto"/>
+        <w:jc w:val="both"/>
+        <w:rPr>
+          <w:rFonts w:ascii="Times New Roman" w:hAnsi="Times New Roman" w:cs="Times New Roman"/>
+          <w:sz w:val="24"/>
+          <w:szCs w:val="24"/>
+        </w:rPr>
+      </w:pPr>
+    </w:p>
+    <w:p>
+      <w:pPr>
+        <w:spacing w:after="0" w:line="360" w:lineRule="auto"/>
+        <w:jc w:val="both"/>
+        <w:rPr>
+          <w:rFonts w:ascii="Times New Roman" w:hAnsi="Times New Roman" w:cs="Times New Roman"/>
+          <w:sz w:val="24"/>
+          <w:szCs w:val="24"/>
+        </w:rPr>
+      </w:pPr>
+      <w:r>
+        <w:rPr>
+          <w:rFonts w:ascii="Times New Roman" w:hAnsi="Times New Roman" w:cs="Times New Roman"/>
+          <w:sz w:val="24"/>
+          <w:szCs w:val="24"/>
+        </w:rPr>
+        <w:t>The host can permanently block a user or block a user for a specific session. In order to block a user permanently, the host must enter the IP address of the user on a new line in the restricted.txt file. However, to block a user for a specific session, the host can enter the user’s IP address in the text field provided and click the Block User button. Additionally, to block multiple users for a specific session, the previously mentioned process is repeated for the amount of users to be blocked.</w:t>
+      </w:r>
+    </w:p>
+    <w:p>
+      <w:pPr>
+        <w:spacing w:after="0" w:line="360" w:lineRule="auto"/>
+        <w:jc w:val="both"/>
+        <w:rPr>
+          <w:rFonts w:ascii="Times New Roman" w:hAnsi="Times New Roman" w:cs="Times New Roman"/>
+          <w:sz w:val="24"/>
+          <w:szCs w:val="24"/>
+        </w:rPr>
+      </w:pPr>
+    </w:p>
+    <w:p>
+      <w:pPr>
+        <w:spacing w:after="0" w:line="360" w:lineRule="auto"/>
+        <w:jc w:val="both"/>
+        <w:rPr>
+          <w:rFonts w:ascii="Times New Roman" w:hAnsi="Times New Roman" w:cs="Times New Roman"/>
+          <w:sz w:val="24"/>
+          <w:szCs w:val="24"/>
+        </w:rPr>
+      </w:pPr>
+      <w:r>
+        <w:rPr>
+          <w:rFonts w:ascii="Times New Roman" w:hAnsi="Times New Roman" w:cs="Times New Roman"/>
+          <w:sz w:val="24"/>
+          <w:szCs w:val="24"/>
+        </w:rPr>
+        <w:t xml:space="preserve">After entering the </w:t>
+      </w:r>
+      <w:r>
+        <w:rPr>
+          <w:rFonts w:ascii="Times New Roman" w:hAnsi="Times New Roman" w:cs="Times New Roman"/>
+          <w:sz w:val="24"/>
+          <w:szCs w:val="24"/>
+        </w:rPr>
+        <w:t xml:space="preserve">category (categories or </w:t>
+      </w:r>
+      <w:r>
+        <w:rPr>
+          <w:rFonts w:ascii="Times New Roman" w:hAnsi="Times New Roman" w:cs="Times New Roman"/>
+          <w:sz w:val="24"/>
+          <w:szCs w:val="24"/>
+        </w:rPr>
+        <w:t>file(s)</w:t>
+      </w:r>
+      <w:r>
+        <w:rPr>
+          <w:rFonts w:ascii="Times New Roman" w:hAnsi="Times New Roman" w:cs="Times New Roman"/>
+          <w:sz w:val="24"/>
+          <w:szCs w:val="24"/>
+        </w:rPr>
+        <w:t>)</w:t>
+      </w:r>
+      <w:r>
+        <w:rPr>
+          <w:rFonts w:ascii="Times New Roman" w:hAnsi="Times New Roman" w:cs="Times New Roman"/>
+          <w:sz w:val="24"/>
+          <w:szCs w:val="24"/>
+        </w:rPr>
+        <w:t xml:space="preserve"> and blocked users (if any, as this is op</w:t>
+      </w:r>
+      <w:r>
+        <w:rPr>
+          <w:rFonts w:ascii="Times New Roman" w:hAnsi="Times New Roman" w:cs="Times New Roman"/>
+          <w:sz w:val="24"/>
+          <w:szCs w:val="24"/>
+        </w:rPr>
+        <w:t>tional), the host must click Host</w:t>
+      </w:r>
+      <w:r>
+        <w:rPr>
+          <w:rFonts w:ascii="Times New Roman" w:hAnsi="Times New Roman" w:cs="Times New Roman"/>
+          <w:sz w:val="24"/>
+          <w:szCs w:val="24"/>
+        </w:rPr>
+        <w:t xml:space="preserve"> to </w:t>
+      </w:r>
+      <w:r>
+        <w:rPr>
+          <w:rFonts w:ascii="Times New Roman" w:hAnsi="Times New Roman" w:cs="Times New Roman"/>
+          <w:sz w:val="24"/>
+          <w:szCs w:val="24"/>
+        </w:rPr>
+        <w:t>start the game</w:t>
+      </w:r>
+      <w:r>
+        <w:rPr>
+          <w:rFonts w:ascii="Times New Roman" w:hAnsi="Times New Roman" w:cs="Times New Roman"/>
+          <w:sz w:val="24"/>
+          <w:szCs w:val="24"/>
+        </w:rPr>
+        <w:t>. When the server has started and is running successfully, clients can connect to the server via the Client Application.</w:t>
+      </w:r>
+    </w:p>
+    <w:p>
+      <w:pPr>
+        <w:spacing w:after="0" w:line="360" w:lineRule="auto"/>
+        <w:jc w:val="both"/>
+        <w:rPr>
+          <w:rFonts w:ascii="Times New Roman" w:hAnsi="Times New Roman" w:cs="Times New Roman"/>
+          <w:sz w:val="24"/>
+          <w:szCs w:val="24"/>
+        </w:rPr>
+      </w:pPr>
+    </w:p>
+    <w:p>
+      <w:pPr>
+        <w:spacing w:after="0" w:line="360" w:lineRule="auto"/>
+        <w:jc w:val="both"/>
+        <w:rPr>
+          <w:rFonts w:ascii="Times New Roman" w:hAnsi="Times New Roman" w:cs="Times New Roman"/>
+          <w:sz w:val="24"/>
+          <w:szCs w:val="24"/>
+        </w:rPr>
+      </w:pPr>
+      <w:r>
+        <w:rPr>
+          <w:rFonts w:ascii="Times New Roman" w:hAnsi="Times New Roman" w:cs="Times New Roman"/>
+          <w:sz w:val="24"/>
+          <w:szCs w:val="24"/>
+        </w:rPr>
+        <w:t>While the game is being played, the server application keeps track of the</w:t>
+      </w:r>
+      <w:r>
+        <w:rPr>
+          <w:rFonts w:ascii="Times New Roman" w:hAnsi="Times New Roman" w:cs="Times New Roman"/>
+          <w:sz w:val="24"/>
+          <w:szCs w:val="24"/>
+        </w:rPr>
+        <w:t xml:space="preserve"> users, blocked users and a log of all activities occurring at the server. It shows the</w:t>
+      </w:r>
+      <w:r>
+        <w:rPr>
+          <w:rFonts w:ascii="Times New Roman" w:hAnsi="Times New Roman" w:cs="Times New Roman"/>
+          <w:sz w:val="24"/>
+          <w:szCs w:val="24"/>
+        </w:rPr>
+        <w:t xml:space="preserve"> number of users connected;</w:t>
+      </w:r>
+      <w:r>
+        <w:rPr>
+          <w:rFonts w:ascii="Times New Roman" w:hAnsi="Times New Roman" w:cs="Times New Roman"/>
+          <w:sz w:val="24"/>
+          <w:szCs w:val="24"/>
+        </w:rPr>
+        <w:t xml:space="preserve"> showing the IPs of each user,</w:t>
+      </w:r>
+      <w:r>
+        <w:rPr>
+          <w:rFonts w:ascii="Times New Roman" w:hAnsi="Times New Roman" w:cs="Times New Roman"/>
+          <w:sz w:val="24"/>
+          <w:szCs w:val="24"/>
+        </w:rPr>
+        <w:t xml:space="preserve"> the number of times they have connected to the server to play the game and their respective scores.</w:t>
+      </w:r>
+      <w:r>
+        <w:rPr>
+          <w:rFonts w:ascii="Times New Roman" w:hAnsi="Times New Roman" w:cs="Times New Roman"/>
+          <w:sz w:val="24"/>
+          <w:szCs w:val="24"/>
+        </w:rPr>
+        <w:t xml:space="preserve"> All blocked users, permanently blocked from connecting to the server and temporarily blocked for a session. The log displays all the activity occurring on the server side, wh</w:t>
+      </w:r>
+      <w:r>
+        <w:rPr>
+          <w:rFonts w:ascii="Times New Roman" w:hAnsi="Times New Roman" w:cs="Times New Roman"/>
+          <w:sz w:val="24"/>
+          <w:szCs w:val="24"/>
+        </w:rPr>
+        <w:t>ich includes the server status, the number of categories being played and total number of questions, and the Client IP addresses connected, along with the score.</w:t>
+      </w:r>
+    </w:p>
+    <w:p>
+      <w:pPr>
+        <w:spacing w:after="0" w:line="360" w:lineRule="auto"/>
+        <w:jc w:val="both"/>
+        <w:rPr>
+          <w:rFonts w:ascii="Times New Roman" w:hAnsi="Times New Roman" w:cs="Times New Roman"/>
+          <w:sz w:val="24"/>
+          <w:szCs w:val="24"/>
+        </w:rPr>
+      </w:pPr>
+    </w:p>
+    <w:p>
+      <w:pPr>
+        <w:spacing w:after="0" w:line="360" w:lineRule="auto"/>
+        <w:jc w:val="both"/>
+        <w:rPr>
+          <w:rFonts w:ascii="Times New Roman" w:hAnsi="Times New Roman" w:cs="Times New Roman"/>
+          <w:sz w:val="24"/>
+          <w:szCs w:val="24"/>
+        </w:rPr>
+      </w:pPr>
+      <w:r>
+        <w:rPr>
+          <w:rFonts w:ascii="Times New Roman" w:hAnsi="Times New Roman" w:cs="Times New Roman"/>
+          <w:sz w:val="24"/>
+          <w:szCs w:val="24"/>
+        </w:rPr>
+        <w:t>When all questions have been answered by the user or when the use quits the game, the host may either leave the server to run or can click the Disconnect button to close the Server Application.</w:t>
+      </w:r>
+    </w:p>
+    <w:p>
+      <w:pPr>
+        <w:spacing w:after="0" w:line="360" w:lineRule="auto"/>
+        <w:jc w:val="both"/>
+        <w:rPr>
+          <w:rFonts w:ascii="Times New Roman" w:hAnsi="Times New Roman" w:cs="Times New Roman"/>
+          <w:sz w:val="24"/>
+          <w:szCs w:val="24"/>
+        </w:rPr>
+      </w:pPr>
+    </w:p>
+    <w:p>
+      <w:pPr>
+        <w:spacing w:after="0" w:line="360" w:lineRule="auto"/>
+        <w:jc w:val="both"/>
+        <w:rPr>
+          <w:rFonts w:ascii="Times New Roman" w:hAnsi="Times New Roman" w:cs="Times New Roman"/>
+          <w:sz w:val="24"/>
+          <w:szCs w:val="24"/>
+        </w:rPr>
+      </w:pPr>
+    </w:p>
+    <w:p>
+      <w:pPr>
+        <w:spacing w:after="0" w:line="360" w:lineRule="auto"/>
+        <w:jc w:val="both"/>
+        <w:rPr>
+          <w:rFonts w:ascii="Times New Roman" w:hAnsi="Times New Roman" w:cs="Times New Roman"/>
+          <w:sz w:val="24"/>
+          <w:szCs w:val="24"/>
+        </w:rPr>
+      </w:pPr>
+    </w:p>
+    <w:p>
+      <w:pPr>
+        <w:spacing w:after="0" w:line="360" w:lineRule="auto"/>
+        <w:jc w:val="both"/>
+        <w:rPr>
+          <w:rFonts w:ascii="Times New Roman" w:hAnsi="Times New Roman" w:cs="Times New Roman"/>
+          <w:i/>
+          <w:sz w:val="24"/>
+          <w:szCs w:val="24"/>
+          <w:u w:val="single"/>
+        </w:rPr>
+      </w:pPr>
+      <w:r>
+        <w:rPr>
+          <w:rFonts w:ascii="Times New Roman" w:hAnsi="Times New Roman" w:cs="Times New Roman"/>
+          <w:i/>
+          <w:sz w:val="24"/>
+          <w:szCs w:val="24"/>
+          <w:u w:val="single"/>
+        </w:rPr>
+        <w:lastRenderedPageBreak/>
+        <w:t>The Server Application has been opened and this is the first screen the hosting user sees:</w:t>
+      </w:r>
+    </w:p>
+    <w:p>
+      <w:pPr>
+        <w:spacing w:after="0" w:line="360" w:lineRule="auto"/>
+        <w:jc w:val="both"/>
+        <w:rPr>
+          <w:rFonts w:ascii="Times New Roman" w:hAnsi="Times New Roman" w:cs="Times New Roman"/>
+          <w:i/>
+          <w:sz w:val="24"/>
+          <w:szCs w:val="24"/>
+          <w:u w:val="single"/>
+        </w:rPr>
+      </w:pPr>
+    </w:p>
+    <w:p>
+      <w:pPr>
+        <w:spacing w:after="0" w:line="360" w:lineRule="auto"/>
+        <w:jc w:val="both"/>
+        <w:rPr>
+          <w:rFonts w:ascii="Times New Roman" w:hAnsi="Times New Roman" w:cs="Times New Roman"/>
+          <w:i/>
+          <w:sz w:val="24"/>
+          <w:szCs w:val="24"/>
+          <w:u w:val="single"/>
+        </w:rPr>
+      </w:pPr>
+    </w:p>
+    <w:p>
+      <w:pPr>
+        <w:spacing w:after="0" w:line="360" w:lineRule="auto"/>
+        <w:jc w:val="both"/>
+        <w:rPr>
+          <w:rFonts w:ascii="Times New Roman" w:hAnsi="Times New Roman" w:cs="Times New Roman"/>
+          <w:sz w:val="24"/>
+          <w:szCs w:val="24"/>
+        </w:rPr>
+      </w:pPr>
+      <w:r>
+        <w:rPr>
+          <w:noProof/>
+          <w:lang w:eastAsia="en-TT"/>
+        </w:rPr>
+        <w:pict>
+          <v:shapetype id="_x0000_t75" coordsize="21600,21600" o:spt="75" o:preferrelative="t" path="m@4@5l@4@11@9@11@9@5xe" filled="f" stroked="f">
+            <v:stroke joinstyle="miter"/>
+            <v:formulas>
+              <v:f eqn="if lineDrawn pixelLineWidth 0"/>
+              <v:f eqn="sum @0 1 0"/>
+              <v:f eqn="sum 0 0 @1"/>
+              <v:f eqn="prod @2 1 2"/>
+              <v:f eqn="prod @3 21600 pixelWidth"/>
+              <v:f eqn="prod @3 21600 pixelHeight"/>
+              <v:f eqn="sum @0 0 1"/>
+              <v:f eqn="prod @6 1 2"/>
+              <v:f eqn="prod @7 21600 pixelWidth"/>
+              <v:f eqn="sum @8 21600 0"/>
+              <v:f eqn="prod @7 21600 pixelHeight"/>
+              <v:f eqn="sum @10 21600 0"/>
+            </v:formulas>
+            <v:path o:extrusionok="f" gradientshapeok="t" o:connecttype="rect"/>
+            <o:lock v:ext="edit" aspectratio="t"/>
+          </v:shapetype>
+          <v:shape id="_x0000_i1025" type="#_x0000_t75" style="width:468.3pt;height:363.75pt">
+            <v:imagedata r:id="rId4" o:title="Untitled"/>
+          </v:shape>
+        </w:pict>
+      </w:r>
+    </w:p>
+    <w:p>
+      <w:pPr>
+        <w:spacing w:after="0" w:line="360" w:lineRule="auto"/>
+        <w:jc w:val="both"/>
+        <w:rPr>
+          <w:rFonts w:ascii="Times New Roman" w:hAnsi="Times New Roman" w:cs="Times New Roman"/>
+          <w:sz w:val="24"/>
+          <w:szCs w:val="24"/>
+        </w:rPr>
+      </w:pPr>
+    </w:p>
+    <w:p>
+      <w:pPr>
+        <w:spacing w:after="0" w:line="360" w:lineRule="auto"/>
+        <w:jc w:val="both"/>
+        <w:rPr>
+          <w:rFonts w:ascii="Times New Roman" w:hAnsi="Times New Roman" w:cs="Times New Roman"/>
+          <w:sz w:val="24"/>
+          <w:szCs w:val="24"/>
+        </w:rPr>
+      </w:pPr>
+    </w:p>
+    <w:p>
+      <w:pPr>
+        <w:spacing w:after="0" w:line="360" w:lineRule="auto"/>
+        <w:jc w:val="both"/>
+        <w:rPr>
+          <w:rFonts w:ascii="Times New Roman" w:hAnsi="Times New Roman" w:cs="Times New Roman"/>
+          <w:sz w:val="24"/>
+          <w:szCs w:val="24"/>
+        </w:rPr>
+      </w:pPr>
+    </w:p>
+    <w:p>
+      <w:pPr>
+        <w:spacing w:after="0" w:line="360" w:lineRule="auto"/>
+        <w:jc w:val="both"/>
+        <w:rPr>
+          <w:rFonts w:ascii="Times New Roman" w:hAnsi="Times New Roman" w:cs="Times New Roman"/>
+          <w:sz w:val="24"/>
+          <w:szCs w:val="24"/>
+        </w:rPr>
+      </w:pPr>
+    </w:p>
+    <w:p>
+      <w:pPr>
+        <w:spacing w:after="0" w:line="360" w:lineRule="auto"/>
+        <w:jc w:val="both"/>
+        <w:rPr>
+          <w:rFonts w:ascii="Times New Roman" w:hAnsi="Times New Roman" w:cs="Times New Roman"/>
+          <w:sz w:val="24"/>
+          <w:szCs w:val="24"/>
+        </w:rPr>
+      </w:pPr>
+    </w:p>
+    <w:p>
+      <w:pPr>
+        <w:spacing w:after="0" w:line="360" w:lineRule="auto"/>
+        <w:jc w:val="both"/>
+        <w:rPr>
+          <w:rFonts w:ascii="Times New Roman" w:hAnsi="Times New Roman" w:cs="Times New Roman"/>
+          <w:sz w:val="24"/>
+          <w:szCs w:val="24"/>
+        </w:rPr>
+      </w:pPr>
+    </w:p>
+    <w:p>
+      <w:pPr>
+        <w:spacing w:after="0" w:line="360" w:lineRule="auto"/>
+        <w:jc w:val="both"/>
+        <w:rPr>
+          <w:rFonts w:ascii="Times New Roman" w:hAnsi="Times New Roman" w:cs="Times New Roman"/>
+          <w:sz w:val="24"/>
+          <w:szCs w:val="24"/>
+        </w:rPr>
+      </w:pPr>
+    </w:p>
+    <w:p>
+      <w:pPr>
+        <w:spacing w:after="0" w:line="360" w:lineRule="auto"/>
+        <w:jc w:val="both"/>
+        <w:rPr>
+          <w:rFonts w:ascii="Times New Roman" w:hAnsi="Times New Roman" w:cs="Times New Roman"/>
+          <w:sz w:val="24"/>
+          <w:szCs w:val="24"/>
+        </w:rPr>
+      </w:pPr>
+    </w:p>
+    <w:p>
+      <w:pPr>
+        <w:spacing w:after="0" w:line="360" w:lineRule="auto"/>
+        <w:jc w:val="both"/>
+        <w:rPr>
+          <w:rFonts w:ascii="Times New Roman" w:hAnsi="Times New Roman" w:cs="Times New Roman"/>
+          <w:sz w:val="24"/>
+          <w:szCs w:val="24"/>
+        </w:rPr>
+      </w:pPr>
+    </w:p>
+    <w:p>
+      <w:pPr>
+        <w:spacing w:after="0" w:line="360" w:lineRule="auto"/>
+        <w:jc w:val="both"/>
+        <w:rPr>
+          <w:rFonts w:ascii="Times New Roman" w:hAnsi="Times New Roman" w:cs="Times New Roman"/>
+          <w:sz w:val="24"/>
+          <w:szCs w:val="24"/>
+        </w:rPr>
+      </w:pPr>
+    </w:p>
+    <w:p>
+      <w:pPr>
+        <w:spacing w:after="0" w:line="360" w:lineRule="auto"/>
+        <w:jc w:val="both"/>
+        <w:rPr>
+          <w:rFonts w:ascii="Times New Roman" w:hAnsi="Times New Roman" w:cs="Times New Roman"/>
+          <w:i/>
+          <w:sz w:val="24"/>
+          <w:szCs w:val="24"/>
+          <w:u w:val="single"/>
+        </w:rPr>
+      </w:pPr>
+      <w:r>
+        <w:rPr>
+          <w:rFonts w:ascii="Times New Roman" w:hAnsi="Times New Roman" w:cs="Times New Roman"/>
+          <w:i/>
+          <w:sz w:val="24"/>
+          <w:szCs w:val="24"/>
+          <w:u w:val="single"/>
+        </w:rPr>
+        <w:lastRenderedPageBreak/>
+        <w:t>The “</w:t>
+      </w:r>
+      <w:r>
+        <w:rPr>
+          <w:rFonts w:ascii="Times New Roman" w:hAnsi="Times New Roman" w:cs="Times New Roman"/>
+          <w:i/>
+          <w:sz w:val="24"/>
+          <w:szCs w:val="24"/>
+          <w:u w:val="single"/>
+        </w:rPr>
+        <w:t xml:space="preserve">application layer </w:t>
+      </w:r>
+      <w:r>
+        <w:rPr>
+          <w:rFonts w:ascii="Times New Roman" w:hAnsi="Times New Roman" w:cs="Times New Roman"/>
+          <w:i/>
+          <w:sz w:val="24"/>
+          <w:szCs w:val="24"/>
+          <w:u w:val="single"/>
+        </w:rPr>
+        <w:t>questions” and “</w:t>
+      </w:r>
+      <w:r>
+        <w:rPr>
+          <w:rFonts w:ascii="Times New Roman" w:hAnsi="Times New Roman" w:cs="Times New Roman"/>
+          <w:i/>
+          <w:sz w:val="24"/>
+          <w:szCs w:val="24"/>
+          <w:u w:val="single"/>
+        </w:rPr>
+        <w:t>network layer questions</w:t>
+      </w:r>
+      <w:r>
+        <w:rPr>
+          <w:rFonts w:ascii="Times New Roman" w:hAnsi="Times New Roman" w:cs="Times New Roman"/>
+          <w:i/>
+          <w:sz w:val="24"/>
+          <w:szCs w:val="24"/>
+          <w:u w:val="single"/>
+        </w:rPr>
+        <w:t>” files (or categories) have been entered by the host. When the hosting user clicks “Host”, immediately shown are the blocked IP Addresses (in this case</w:t>
+      </w:r>
+      <w:r>
+        <w:rPr>
+          <w:rFonts w:ascii="Times New Roman" w:hAnsi="Times New Roman" w:cs="Times New Roman"/>
+          <w:i/>
+          <w:sz w:val="24"/>
+          <w:szCs w:val="24"/>
+          <w:u w:val="single"/>
+        </w:rPr>
+        <w:t>,</w:t>
+      </w:r>
+      <w:r>
+        <w:rPr>
+          <w:rFonts w:ascii="Times New Roman" w:hAnsi="Times New Roman" w:cs="Times New Roman"/>
+          <w:i/>
+          <w:sz w:val="24"/>
+          <w:szCs w:val="24"/>
+          <w:u w:val="single"/>
+        </w:rPr>
+        <w:t xml:space="preserve"> these are the permanently blocked IPs, sin</w:t>
+      </w:r>
+      <w:r>
+        <w:rPr>
+          <w:rFonts w:ascii="Times New Roman" w:hAnsi="Times New Roman" w:cs="Times New Roman"/>
+          <w:i/>
+          <w:sz w:val="24"/>
+          <w:szCs w:val="24"/>
+          <w:u w:val="single"/>
+        </w:rPr>
+        <w:t>ce the user has not entered any IP addresses to block for this session. Additionally,</w:t>
+      </w:r>
+      <w:r>
+        <w:rPr>
+          <w:rFonts w:ascii="Times New Roman" w:hAnsi="Times New Roman" w:cs="Times New Roman"/>
+          <w:i/>
+          <w:sz w:val="24"/>
+          <w:szCs w:val="24"/>
+          <w:u w:val="single"/>
+        </w:rPr>
+        <w:t xml:space="preserve"> the server information</w:t>
+      </w:r>
+      <w:r>
+        <w:rPr>
+          <w:rFonts w:ascii="Times New Roman" w:hAnsi="Times New Roman" w:cs="Times New Roman"/>
+          <w:i/>
+          <w:sz w:val="24"/>
+          <w:szCs w:val="24"/>
+          <w:u w:val="single"/>
+        </w:rPr>
+        <w:t xml:space="preserve"> is shown;</w:t>
+      </w:r>
+      <w:r>
+        <w:rPr>
+          <w:rFonts w:ascii="Times New Roman" w:hAnsi="Times New Roman" w:cs="Times New Roman"/>
+          <w:i/>
+          <w:sz w:val="24"/>
+          <w:szCs w:val="24"/>
+          <w:u w:val="single"/>
+        </w:rPr>
+        <w:t xml:space="preserve"> indicating the server status, the number of categories being played</w:t>
+      </w:r>
+      <w:r>
+        <w:rPr>
+          <w:rFonts w:ascii="Times New Roman" w:hAnsi="Times New Roman" w:cs="Times New Roman"/>
+          <w:i/>
+          <w:sz w:val="24"/>
+          <w:szCs w:val="24"/>
+          <w:u w:val="single"/>
+        </w:rPr>
+        <w:t>,</w:t>
+      </w:r>
+      <w:r>
+        <w:rPr>
+          <w:rFonts w:ascii="Times New Roman" w:hAnsi="Times New Roman" w:cs="Times New Roman"/>
+          <w:i/>
+          <w:sz w:val="24"/>
+          <w:szCs w:val="24"/>
+          <w:u w:val="single"/>
+        </w:rPr>
+        <w:t xml:space="preserve"> and the total number of questions for that session.</w:t>
+      </w:r>
+      <w:r>
+        <w:rPr>
+          <w:rFonts w:ascii="Times New Roman" w:hAnsi="Times New Roman" w:cs="Times New Roman"/>
+          <w:i/>
+          <w:sz w:val="24"/>
+          <w:szCs w:val="24"/>
+          <w:u w:val="single"/>
+        </w:rPr>
+        <w:t xml:space="preserve"> It should be noted that the text area at the bottom acts like a log for all server</w:t>
+      </w:r>
+      <w:r>
+        <w:rPr>
+          <w:rFonts w:ascii="Times New Roman" w:hAnsi="Times New Roman" w:cs="Times New Roman"/>
+          <w:i/>
+          <w:sz w:val="24"/>
+          <w:szCs w:val="24"/>
+          <w:u w:val="single"/>
+        </w:rPr>
+        <w:t>-client</w:t>
+      </w:r>
+      <w:r>
+        <w:rPr>
+          <w:rFonts w:ascii="Times New Roman" w:hAnsi="Times New Roman" w:cs="Times New Roman"/>
+          <w:i/>
+          <w:sz w:val="24"/>
+          <w:szCs w:val="24"/>
+          <w:u w:val="single"/>
+        </w:rPr>
+        <w:t xml:space="preserve"> activity.</w:t>
+      </w:r>
+    </w:p>
+    <w:p>
+      <w:pPr>
+        <w:spacing w:after="0" w:line="360" w:lineRule="auto"/>
+        <w:jc w:val="both"/>
+        <w:rPr>
+          <w:rFonts w:ascii="Times New Roman" w:hAnsi="Times New Roman" w:cs="Times New Roman"/>
+          <w:i/>
+          <w:sz w:val="24"/>
+          <w:szCs w:val="24"/>
+          <w:u w:val="single"/>
+        </w:rPr>
+      </w:pPr>
+    </w:p>
+    <w:p>
+      <w:pPr>
+        <w:spacing w:after="0" w:line="360" w:lineRule="auto"/>
+        <w:jc w:val="both"/>
+        <w:rPr>
+          <w:rFonts w:ascii="Times New Roman" w:hAnsi="Times New Roman" w:cs="Times New Roman"/>
+          <w:i/>
+          <w:sz w:val="24"/>
+          <w:szCs w:val="24"/>
+          <w:u w:val="single"/>
+        </w:rPr>
+      </w:pPr>
+    </w:p>
+    <w:p>
+      <w:pPr>
+        <w:spacing w:after="0" w:line="360" w:lineRule="auto"/>
+        <w:jc w:val="both"/>
+        <w:rPr>
+          <w:rFonts w:ascii="Times New Roman" w:hAnsi="Times New Roman" w:cs="Times New Roman"/>
+          <w:sz w:val="24"/>
+          <w:szCs w:val="24"/>
+        </w:rPr>
+      </w:pPr>
+      <w:r>
+        <w:rPr>
+          <w:noProof/>
+          <w:lang w:eastAsia="en-TT"/>
+        </w:rPr>
+        <w:pict>
+          <v:shape id="_x0000_i1026" type="#_x0000_t75" style="width:7in;height:297.4pt">
+            <v:imagedata r:id="rId5" o:title="Untitled"/>
+          </v:shape>
+        </w:pict>
+      </w:r>
+    </w:p>
+    <w:p>
+      <w:pPr>
+        <w:spacing w:after="0" w:line="360" w:lineRule="auto"/>
+        <w:jc w:val="both"/>
+        <w:rPr>
+          <w:rFonts w:ascii="Times New Roman" w:hAnsi="Times New Roman" w:cs="Times New Roman"/>
+          <w:sz w:val="24"/>
+          <w:szCs w:val="24"/>
+        </w:rPr>
+      </w:pPr>
+    </w:p>
+    <w:p>
+      <w:pPr>
+        <w:spacing w:after="0" w:line="360" w:lineRule="auto"/>
+        <w:jc w:val="both"/>
+        <w:rPr>
+          <w:rFonts w:ascii="Times New Roman" w:hAnsi="Times New Roman" w:cs="Times New Roman"/>
+          <w:sz w:val="24"/>
+          <w:szCs w:val="24"/>
+        </w:rPr>
+      </w:pPr>
+    </w:p>
+    <w:p>
+      <w:pPr>
+        <w:spacing w:after="0" w:line="360" w:lineRule="auto"/>
+        <w:jc w:val="both"/>
+        <w:rPr>
+          <w:rFonts w:ascii="Times New Roman" w:hAnsi="Times New Roman" w:cs="Times New Roman"/>
+          <w:sz w:val="24"/>
+          <w:szCs w:val="24"/>
+        </w:rPr>
+      </w:pPr>
+    </w:p>
+    <w:p>
+      <w:pPr>
+        <w:spacing w:after="0" w:line="360" w:lineRule="auto"/>
+        <w:jc w:val="both"/>
+        <w:rPr>
+          <w:rFonts w:ascii="Times New Roman" w:hAnsi="Times New Roman" w:cs="Times New Roman"/>
+          <w:sz w:val="24"/>
+          <w:szCs w:val="24"/>
+        </w:rPr>
+      </w:pPr>
+    </w:p>
+    <w:p>
+      <w:pPr>
+        <w:spacing w:after="0" w:line="360" w:lineRule="auto"/>
+        <w:jc w:val="both"/>
+        <w:rPr>
+          <w:rFonts w:ascii="Times New Roman" w:hAnsi="Times New Roman" w:cs="Times New Roman"/>
+          <w:sz w:val="24"/>
+          <w:szCs w:val="24"/>
+        </w:rPr>
+      </w:pPr>
+    </w:p>
+    <w:p>
+      <w:pPr>
+        <w:spacing w:after="0" w:line="360" w:lineRule="auto"/>
+        <w:jc w:val="both"/>
+        <w:rPr>
+          <w:rFonts w:ascii="Times New Roman" w:hAnsi="Times New Roman" w:cs="Times New Roman"/>
+          <w:sz w:val="24"/>
+          <w:szCs w:val="24"/>
+        </w:rPr>
+      </w:pPr>
+    </w:p>
+    <w:p>
+      <w:pPr>
+        <w:spacing w:after="0" w:line="360" w:lineRule="auto"/>
+        <w:jc w:val="both"/>
+        <w:rPr>
+          <w:rFonts w:ascii="Times New Roman" w:hAnsi="Times New Roman" w:cs="Times New Roman"/>
+          <w:sz w:val="24"/>
+          <w:szCs w:val="24"/>
+        </w:rPr>
+      </w:pPr>
+    </w:p>
+    <w:p>
+      <w:pPr>
+        <w:spacing w:after="0" w:line="360" w:lineRule="auto"/>
+        <w:jc w:val="both"/>
+        <w:rPr>
+          <w:rFonts w:ascii="Times New Roman" w:hAnsi="Times New Roman" w:cs="Times New Roman"/>
+          <w:sz w:val="24"/>
+          <w:szCs w:val="24"/>
+        </w:rPr>
+      </w:pPr>
+    </w:p>
+    <w:p>
+      <w:pPr>
+        <w:spacing w:after="0" w:line="360" w:lineRule="auto"/>
+        <w:jc w:val="both"/>
+        <w:rPr>
+          <w:rFonts w:ascii="Times New Roman" w:hAnsi="Times New Roman" w:cs="Times New Roman"/>
+          <w:i/>
+          <w:sz w:val="24"/>
+          <w:szCs w:val="24"/>
+          <w:u w:val="single"/>
+        </w:rPr>
+      </w:pPr>
+      <w:r>
+        <w:rPr>
+          <w:rFonts w:ascii="Times New Roman" w:hAnsi="Times New Roman" w:cs="Times New Roman"/>
+          <w:i/>
+          <w:sz w:val="24"/>
+          <w:szCs w:val="24"/>
+          <w:u w:val="single"/>
+        </w:rPr>
+        <w:lastRenderedPageBreak/>
+        <w:t>If the hosting user intends to block a client from connecting to the server for that session, the host must enter the IP address to block and click the “Block User” button</w:t>
+      </w:r>
+      <w:r>
+        <w:rPr>
+          <w:rFonts w:ascii="Times New Roman" w:hAnsi="Times New Roman" w:cs="Times New Roman"/>
+          <w:i/>
+          <w:sz w:val="24"/>
+          <w:szCs w:val="24"/>
+          <w:u w:val="single"/>
+        </w:rPr>
+        <w:t xml:space="preserve"> before the game is started</w:t>
+      </w:r>
+      <w:r>
+        <w:rPr>
+          <w:rFonts w:ascii="Times New Roman" w:hAnsi="Times New Roman" w:cs="Times New Roman"/>
+          <w:i/>
+          <w:sz w:val="24"/>
+          <w:szCs w:val="24"/>
+          <w:u w:val="single"/>
+        </w:rPr>
+        <w:t>. To block multiple users for a session, this same process must be repeated. All blocked IPs are shown in the middle text area</w:t>
+      </w:r>
+      <w:r>
+        <w:rPr>
+          <w:rFonts w:ascii="Times New Roman" w:hAnsi="Times New Roman" w:cs="Times New Roman"/>
+          <w:i/>
+          <w:sz w:val="24"/>
+          <w:szCs w:val="24"/>
+          <w:u w:val="single"/>
+        </w:rPr>
+        <w:t xml:space="preserve"> when the game starts</w:t>
+      </w:r>
+      <w:r>
+        <w:rPr>
+          <w:rFonts w:ascii="Times New Roman" w:hAnsi="Times New Roman" w:cs="Times New Roman"/>
+          <w:i/>
+          <w:sz w:val="24"/>
+          <w:szCs w:val="24"/>
+          <w:u w:val="single"/>
+        </w:rPr>
+        <w:t>.</w:t>
+      </w:r>
+    </w:p>
+    <w:p>
+      <w:pPr>
+        <w:spacing w:after="0" w:line="360" w:lineRule="auto"/>
+        <w:jc w:val="both"/>
+        <w:rPr>
+          <w:rFonts w:ascii="Times New Roman" w:hAnsi="Times New Roman" w:cs="Times New Roman"/>
+          <w:i/>
+          <w:sz w:val="24"/>
+          <w:szCs w:val="24"/>
+          <w:u w:val="single"/>
+        </w:rPr>
+      </w:pPr>
+    </w:p>
+    <w:p>
+      <w:pPr>
+        <w:spacing w:after="0" w:line="360" w:lineRule="auto"/>
+        <w:jc w:val="both"/>
+        <w:rPr>
+          <w:rFonts w:ascii="Times New Roman" w:hAnsi="Times New Roman" w:cs="Times New Roman"/>
+          <w:i/>
+          <w:sz w:val="24"/>
+          <w:szCs w:val="24"/>
+          <w:u w:val="single"/>
+        </w:rPr>
+      </w:pPr>
+      <w:r>
+        <w:rPr>
+          <w:rFonts w:ascii="Times New Roman" w:hAnsi="Times New Roman" w:cs="Times New Roman"/>
+          <w:i/>
+          <w:sz w:val="24"/>
+          <w:szCs w:val="24"/>
+          <w:u w:val="single"/>
+        </w:rPr>
+        <w:t>Single client being blocked:</w:t>
+      </w:r>
+    </w:p>
+    <w:p>
+      <w:pPr>
+        <w:spacing w:after="0" w:line="360" w:lineRule="auto"/>
+        <w:jc w:val="both"/>
+        <w:rPr>
+          <w:rFonts w:ascii="Times New Roman" w:hAnsi="Times New Roman" w:cs="Times New Roman"/>
+          <w:i/>
+          <w:sz w:val="24"/>
+          <w:szCs w:val="24"/>
+          <w:u w:val="single"/>
+        </w:rPr>
+      </w:pPr>
+    </w:p>
+    <w:p>
+      <w:pPr>
+        <w:spacing w:after="0" w:line="360" w:lineRule="auto"/>
+        <w:jc w:val="both"/>
+        <w:rPr>
+          <w:rFonts w:ascii="Times New Roman" w:hAnsi="Times New Roman" w:cs="Times New Roman"/>
+          <w:i/>
+          <w:sz w:val="24"/>
+          <w:szCs w:val="24"/>
+          <w:u w:val="single"/>
+        </w:rPr>
+      </w:pPr>
+      <w:r>
+        <w:rPr>
+          <w:noProof/>
+          <w:lang w:eastAsia="en-TT"/>
+        </w:rPr>
+        <w:pict>
+          <v:shape id="_x0000_i1027" type="#_x0000_t75" style="width:503.35pt;height:256.05pt">
+            <v:imagedata r:id="rId6" o:title="Untitled"/>
+          </v:shape>
+        </w:pict>
+      </w:r>
+    </w:p>
+    <w:p>
+      <w:pPr>
+        <w:spacing w:after="0" w:line="360" w:lineRule="auto"/>
+        <w:jc w:val="both"/>
+        <w:rPr>
+          <w:rFonts w:ascii="Times New Roman" w:hAnsi="Times New Roman" w:cs="Times New Roman"/>
+          <w:i/>
+          <w:sz w:val="24"/>
+          <w:szCs w:val="24"/>
+          <w:u w:val="single"/>
+        </w:rPr>
+      </w:pPr>
+    </w:p>
+    <w:p>
+      <w:pPr>
+        <w:spacing w:after="0" w:line="360" w:lineRule="auto"/>
+        <w:jc w:val="both"/>
+        <w:rPr>
+          <w:rFonts w:ascii="Times New Roman" w:hAnsi="Times New Roman" w:cs="Times New Roman"/>
+          <w:i/>
+          <w:sz w:val="24"/>
+          <w:szCs w:val="24"/>
+          <w:u w:val="single"/>
+        </w:rPr>
+      </w:pPr>
+    </w:p>
+    <w:p>
+      <w:pPr>
+        <w:spacing w:after="0" w:line="360" w:lineRule="auto"/>
+        <w:jc w:val="both"/>
+        <w:rPr>
+          <w:rFonts w:ascii="Times New Roman" w:hAnsi="Times New Roman" w:cs="Times New Roman"/>
+          <w:i/>
+          <w:sz w:val="24"/>
+          <w:szCs w:val="24"/>
+          <w:u w:val="single"/>
+        </w:rPr>
+      </w:pPr>
+    </w:p>
+    <w:p>
+      <w:pPr>
+        <w:spacing w:after="0" w:line="360" w:lineRule="auto"/>
+        <w:jc w:val="both"/>
+        <w:rPr>
+          <w:rFonts w:ascii="Times New Roman" w:hAnsi="Times New Roman" w:cs="Times New Roman"/>
+          <w:i/>
+          <w:sz w:val="24"/>
+          <w:szCs w:val="24"/>
+          <w:u w:val="single"/>
+        </w:rPr>
+      </w:pPr>
+    </w:p>
+    <w:p>
+      <w:pPr>
+        <w:spacing w:after="0" w:line="360" w:lineRule="auto"/>
+        <w:jc w:val="both"/>
+        <w:rPr>
+          <w:rFonts w:ascii="Times New Roman" w:hAnsi="Times New Roman" w:cs="Times New Roman"/>
+          <w:i/>
+          <w:sz w:val="24"/>
+          <w:szCs w:val="24"/>
+          <w:u w:val="single"/>
+        </w:rPr>
+      </w:pPr>
+    </w:p>
+    <w:p>
+      <w:pPr>
+        <w:spacing w:after="0" w:line="360" w:lineRule="auto"/>
+        <w:jc w:val="both"/>
+        <w:rPr>
+          <w:rFonts w:ascii="Times New Roman" w:hAnsi="Times New Roman" w:cs="Times New Roman"/>
+          <w:i/>
+          <w:sz w:val="24"/>
+          <w:szCs w:val="24"/>
+          <w:u w:val="single"/>
+        </w:rPr>
+      </w:pPr>
+    </w:p>
+    <w:p>
+      <w:pPr>
+        <w:spacing w:after="0" w:line="360" w:lineRule="auto"/>
+        <w:jc w:val="both"/>
+        <w:rPr>
+          <w:rFonts w:ascii="Times New Roman" w:hAnsi="Times New Roman" w:cs="Times New Roman"/>
+          <w:i/>
+          <w:sz w:val="24"/>
+          <w:szCs w:val="24"/>
+          <w:u w:val="single"/>
+        </w:rPr>
+      </w:pPr>
+    </w:p>
+    <w:p>
+      <w:pPr>
+        <w:spacing w:after="0" w:line="360" w:lineRule="auto"/>
+        <w:jc w:val="both"/>
+        <w:rPr>
+          <w:rFonts w:ascii="Times New Roman" w:hAnsi="Times New Roman" w:cs="Times New Roman"/>
+          <w:i/>
+          <w:sz w:val="24"/>
+          <w:szCs w:val="24"/>
+          <w:u w:val="single"/>
+        </w:rPr>
+      </w:pPr>
+    </w:p>
+    <w:p>
+      <w:pPr>
+        <w:spacing w:after="0" w:line="360" w:lineRule="auto"/>
+        <w:jc w:val="both"/>
+        <w:rPr>
+          <w:rFonts w:ascii="Times New Roman" w:hAnsi="Times New Roman" w:cs="Times New Roman"/>
+          <w:i/>
+          <w:sz w:val="24"/>
+          <w:szCs w:val="24"/>
+          <w:u w:val="single"/>
+        </w:rPr>
+      </w:pPr>
+    </w:p>
+    <w:p>
+      <w:pPr>
+        <w:spacing w:after="0" w:line="360" w:lineRule="auto"/>
+        <w:jc w:val="both"/>
+        <w:rPr>
+          <w:rFonts w:ascii="Times New Roman" w:hAnsi="Times New Roman" w:cs="Times New Roman"/>
+          <w:i/>
+          <w:sz w:val="24"/>
+          <w:szCs w:val="24"/>
+          <w:u w:val="single"/>
+        </w:rPr>
+      </w:pPr>
+    </w:p>
+    <w:p>
+      <w:pPr>
+        <w:spacing w:after="0" w:line="360" w:lineRule="auto"/>
+        <w:jc w:val="both"/>
+        <w:rPr>
+          <w:rFonts w:ascii="Times New Roman" w:hAnsi="Times New Roman" w:cs="Times New Roman"/>
+          <w:i/>
+          <w:sz w:val="24"/>
+          <w:szCs w:val="24"/>
+          <w:u w:val="single"/>
+        </w:rPr>
+      </w:pPr>
+    </w:p>
+    <w:p>
+      <w:pPr>
+        <w:spacing w:after="0" w:line="360" w:lineRule="auto"/>
+        <w:jc w:val="both"/>
+        <w:rPr>
+          <w:rFonts w:ascii="Times New Roman" w:hAnsi="Times New Roman" w:cs="Times New Roman"/>
+          <w:i/>
+          <w:sz w:val="24"/>
+          <w:szCs w:val="24"/>
+          <w:u w:val="single"/>
+        </w:rPr>
+      </w:pPr>
+    </w:p>
+    <w:p>
+      <w:pPr>
+        <w:spacing w:after="0" w:line="360" w:lineRule="auto"/>
+        <w:jc w:val="both"/>
+        <w:rPr>
+          <w:rFonts w:ascii="Times New Roman" w:hAnsi="Times New Roman" w:cs="Times New Roman"/>
+          <w:i/>
+          <w:sz w:val="24"/>
+          <w:szCs w:val="24"/>
+          <w:u w:val="single"/>
+        </w:rPr>
+      </w:pPr>
+      <w:r>
+        <w:rPr>
+          <w:rFonts w:ascii="Times New Roman" w:hAnsi="Times New Roman" w:cs="Times New Roman"/>
+          <w:i/>
+          <w:sz w:val="24"/>
+          <w:szCs w:val="24"/>
+          <w:u w:val="single"/>
+        </w:rPr>
+        <w:t>Multiple clients being blocked:</w:t>
+      </w:r>
+    </w:p>
+    <w:p>
+      <w:pPr>
+        <w:spacing w:after="0" w:line="360" w:lineRule="auto"/>
+        <w:jc w:val="both"/>
+        <w:rPr>
+          <w:rFonts w:ascii="Times New Roman" w:hAnsi="Times New Roman" w:cs="Times New Roman"/>
+          <w:i/>
+          <w:sz w:val="24"/>
+          <w:szCs w:val="24"/>
+          <w:u w:val="single"/>
+        </w:rPr>
+      </w:pPr>
+    </w:p>
+    <w:p>
+      <w:pPr>
+        <w:spacing w:after="0" w:line="360" w:lineRule="auto"/>
+        <w:jc w:val="both"/>
+        <w:rPr>
+          <w:rFonts w:ascii="Times New Roman" w:hAnsi="Times New Roman" w:cs="Times New Roman"/>
+          <w:i/>
+          <w:sz w:val="24"/>
+          <w:szCs w:val="24"/>
+          <w:u w:val="single"/>
+        </w:rPr>
+      </w:pPr>
+      <w:r>
+        <w:rPr>
+          <w:noProof/>
+          <w:lang w:eastAsia="en-TT"/>
+        </w:rPr>
+        <w:pict>
+          <v:shape id="_x0000_i1028" type="#_x0000_t75" style="width:503.35pt;height:265.45pt">
+            <v:imagedata r:id="rId7" o:title="Untitled"/>
+          </v:shape>
+        </w:pict>
+      </w:r>
+    </w:p>
+    <w:p>
+      <w:pPr>
+        <w:spacing w:after="0" w:line="360" w:lineRule="auto"/>
+        <w:jc w:val="both"/>
+        <w:rPr>
+          <w:rFonts w:ascii="Times New Roman" w:hAnsi="Times New Roman" w:cs="Times New Roman"/>
+          <w:i/>
+          <w:sz w:val="24"/>
+          <w:szCs w:val="24"/>
+          <w:u w:val="single"/>
+        </w:rPr>
+      </w:pPr>
+    </w:p>
+    <w:p>
+      <w:pPr>
+        <w:spacing w:after="0" w:line="360" w:lineRule="auto"/>
+        <w:jc w:val="both"/>
+        <w:rPr>
+          <w:rFonts w:ascii="Times New Roman" w:hAnsi="Times New Roman" w:cs="Times New Roman"/>
+          <w:i/>
+          <w:sz w:val="24"/>
+          <w:szCs w:val="24"/>
+          <w:u w:val="single"/>
+        </w:rPr>
+      </w:pPr>
+    </w:p>
+    <w:p>
+      <w:pPr>
+        <w:spacing w:after="0" w:line="360" w:lineRule="auto"/>
+        <w:jc w:val="both"/>
+        <w:rPr>
+          <w:rFonts w:ascii="Times New Roman" w:hAnsi="Times New Roman" w:cs="Times New Roman"/>
+          <w:i/>
+          <w:sz w:val="24"/>
+          <w:szCs w:val="24"/>
+          <w:u w:val="single"/>
+        </w:rPr>
+      </w:pPr>
+    </w:p>
+    <w:p>
+      <w:pPr>
+        <w:spacing w:after="0" w:line="360" w:lineRule="auto"/>
+        <w:jc w:val="both"/>
+        <w:rPr>
+          <w:rFonts w:ascii="Times New Roman" w:hAnsi="Times New Roman" w:cs="Times New Roman"/>
+          <w:i/>
+          <w:sz w:val="24"/>
+          <w:szCs w:val="24"/>
+          <w:u w:val="single"/>
+        </w:rPr>
+      </w:pPr>
+    </w:p>
+    <w:p>
+      <w:pPr>
+        <w:spacing w:after="0" w:line="360" w:lineRule="auto"/>
+        <w:jc w:val="both"/>
+        <w:rPr>
+          <w:rFonts w:ascii="Times New Roman" w:hAnsi="Times New Roman" w:cs="Times New Roman"/>
+          <w:i/>
+          <w:sz w:val="24"/>
+          <w:szCs w:val="24"/>
+          <w:u w:val="single"/>
+        </w:rPr>
+      </w:pPr>
+    </w:p>
+    <w:p>
+      <w:pPr>
+        <w:spacing w:after="0" w:line="360" w:lineRule="auto"/>
+        <w:jc w:val="both"/>
+        <w:rPr>
+          <w:rFonts w:ascii="Times New Roman" w:hAnsi="Times New Roman" w:cs="Times New Roman"/>
+          <w:i/>
+          <w:sz w:val="24"/>
+          <w:szCs w:val="24"/>
+          <w:u w:val="single"/>
+        </w:rPr>
+      </w:pPr>
+    </w:p>
+    <w:p>
+      <w:pPr>
+        <w:spacing w:after="0" w:line="360" w:lineRule="auto"/>
+        <w:jc w:val="both"/>
+        <w:rPr>
+          <w:rFonts w:ascii="Times New Roman" w:hAnsi="Times New Roman" w:cs="Times New Roman"/>
+          <w:i/>
+          <w:sz w:val="24"/>
+          <w:szCs w:val="24"/>
+          <w:u w:val="single"/>
+        </w:rPr>
+      </w:pPr>
+    </w:p>
+    <w:p>
+      <w:pPr>
+        <w:spacing w:after="0" w:line="360" w:lineRule="auto"/>
+        <w:jc w:val="both"/>
+        <w:rPr>
+          <w:rFonts w:ascii="Times New Roman" w:hAnsi="Times New Roman" w:cs="Times New Roman"/>
+          <w:i/>
+          <w:sz w:val="24"/>
+          <w:szCs w:val="24"/>
+          <w:u w:val="single"/>
+        </w:rPr>
+      </w:pPr>
+    </w:p>
+    <w:p>
+      <w:pPr>
+        <w:spacing w:after="0" w:line="360" w:lineRule="auto"/>
+        <w:jc w:val="both"/>
+        <w:rPr>
+          <w:rFonts w:ascii="Times New Roman" w:hAnsi="Times New Roman" w:cs="Times New Roman"/>
+          <w:i/>
+          <w:sz w:val="24"/>
+          <w:szCs w:val="24"/>
+          <w:u w:val="single"/>
+        </w:rPr>
+      </w:pPr>
+    </w:p>
+    <w:p>
+      <w:pPr>
+        <w:spacing w:after="0" w:line="360" w:lineRule="auto"/>
+        <w:jc w:val="both"/>
+        <w:rPr>
+          <w:rFonts w:ascii="Times New Roman" w:hAnsi="Times New Roman" w:cs="Times New Roman"/>
+          <w:i/>
+          <w:sz w:val="24"/>
+          <w:szCs w:val="24"/>
+          <w:u w:val="single"/>
+        </w:rPr>
+      </w:pPr>
+    </w:p>
+    <w:p>
+      <w:pPr>
+        <w:spacing w:after="0" w:line="360" w:lineRule="auto"/>
+        <w:jc w:val="both"/>
+        <w:rPr>
+          <w:rFonts w:ascii="Times New Roman" w:hAnsi="Times New Roman" w:cs="Times New Roman"/>
+          <w:i/>
+          <w:sz w:val="24"/>
+          <w:szCs w:val="24"/>
+          <w:u w:val="single"/>
+        </w:rPr>
+      </w:pPr>
+    </w:p>
+    <w:p>
+      <w:pPr>
+        <w:spacing w:after="0" w:line="360" w:lineRule="auto"/>
+        <w:jc w:val="both"/>
+        <w:rPr>
+          <w:rFonts w:ascii="Times New Roman" w:hAnsi="Times New Roman" w:cs="Times New Roman"/>
+          <w:i/>
+          <w:sz w:val="24"/>
+          <w:szCs w:val="24"/>
+          <w:u w:val="single"/>
+        </w:rPr>
+      </w:pPr>
+    </w:p>
+    <w:p>
+      <w:pPr>
+        <w:spacing w:after="0" w:line="360" w:lineRule="auto"/>
+        <w:jc w:val="both"/>
+        <w:rPr>
+          <w:rFonts w:ascii="Times New Roman" w:hAnsi="Times New Roman" w:cs="Times New Roman"/>
+          <w:i/>
+          <w:sz w:val="24"/>
+          <w:szCs w:val="24"/>
+          <w:u w:val="single"/>
+        </w:rPr>
+      </w:pPr>
+    </w:p>
+    <w:p>
+      <w:pPr>
+        <w:spacing w:after="0" w:line="360" w:lineRule="auto"/>
+        <w:jc w:val="both"/>
+        <w:rPr>
+          <w:rFonts w:ascii="Times New Roman" w:hAnsi="Times New Roman" w:cs="Times New Roman"/>
+          <w:i/>
+          <w:sz w:val="24"/>
+          <w:szCs w:val="24"/>
+          <w:u w:val="single"/>
+        </w:rPr>
+      </w:pPr>
+    </w:p>
+    <w:p>
+      <w:pPr>
+        <w:spacing w:after="0" w:line="360" w:lineRule="auto"/>
+        <w:jc w:val="both"/>
+        <w:rPr>
+          <w:rFonts w:ascii="Times New Roman" w:hAnsi="Times New Roman" w:cs="Times New Roman"/>
+          <w:i/>
+          <w:sz w:val="24"/>
+          <w:szCs w:val="24"/>
+          <w:u w:val="single"/>
+        </w:rPr>
+      </w:pPr>
+      <w:r>
+        <w:rPr>
+          <w:rFonts w:ascii="Times New Roman" w:hAnsi="Times New Roman" w:cs="Times New Roman"/>
+          <w:i/>
+          <w:sz w:val="24"/>
+          <w:szCs w:val="24"/>
+          <w:u w:val="single"/>
+        </w:rPr>
+        <w:lastRenderedPageBreak/>
+        <w:t>When a client connects to the server, the text area at the top shows the user connected, the number of times the user has played the game (</w:t>
+      </w:r>
+      <w:proofErr w:type="spellStart"/>
+      <w:r>
+        <w:rPr>
+          <w:rFonts w:ascii="Times New Roman" w:hAnsi="Times New Roman" w:cs="Times New Roman"/>
+          <w:i/>
+          <w:sz w:val="24"/>
+          <w:szCs w:val="24"/>
+          <w:u w:val="single"/>
+        </w:rPr>
+        <w:t>i.e</w:t>
+      </w:r>
+      <w:proofErr w:type="spellEnd"/>
+      <w:r>
+        <w:rPr>
+          <w:rFonts w:ascii="Times New Roman" w:hAnsi="Times New Roman" w:cs="Times New Roman"/>
+          <w:i/>
+          <w:sz w:val="24"/>
+          <w:szCs w:val="24"/>
+          <w:u w:val="single"/>
+        </w:rPr>
+        <w:t xml:space="preserve"> a user can connect to the same server multiple times). At the bottom, the server log is updated with any activity that has taken place.</w:t>
+      </w:r>
+    </w:p>
+    <w:p>
+      <w:pPr>
+        <w:spacing w:after="0" w:line="360" w:lineRule="auto"/>
+        <w:jc w:val="both"/>
+        <w:rPr>
+          <w:rFonts w:ascii="Times New Roman" w:hAnsi="Times New Roman" w:cs="Times New Roman"/>
+          <w:i/>
+          <w:sz w:val="24"/>
+          <w:szCs w:val="24"/>
+          <w:u w:val="single"/>
+        </w:rPr>
+      </w:pPr>
+    </w:p>
+    <w:p>
+      <w:pPr>
+        <w:spacing w:after="0" w:line="360" w:lineRule="auto"/>
+        <w:jc w:val="both"/>
+        <w:rPr>
+          <w:rFonts w:ascii="Times New Roman" w:hAnsi="Times New Roman" w:cs="Times New Roman"/>
+          <w:i/>
+          <w:sz w:val="24"/>
+          <w:szCs w:val="24"/>
+          <w:u w:val="single"/>
+        </w:rPr>
+      </w:pPr>
+    </w:p>
+    <w:p>
+      <w:pPr>
+        <w:spacing w:after="0" w:line="360" w:lineRule="auto"/>
+        <w:jc w:val="both"/>
+        <w:rPr>
+          <w:rFonts w:ascii="Times New Roman" w:hAnsi="Times New Roman" w:cs="Times New Roman"/>
+          <w:b/>
+          <w:i/>
+          <w:sz w:val="24"/>
+          <w:szCs w:val="24"/>
+          <w:u w:val="single"/>
+        </w:rPr>
+      </w:pPr>
+      <w:r>
+        <w:rPr>
+          <w:noProof/>
+          <w:lang w:eastAsia="en-TT"/>
+        </w:rPr>
+        <w:pict>
+          <v:shape id="_x0000_i1029" type="#_x0000_t75" style="width:7in;height:338.1pt">
+            <v:imagedata r:id="rId8" o:title="Untitled"/>
+          </v:shape>
+        </w:pict>
+      </w:r>
+    </w:p>
+    <w:p>
+      <w:pPr>
+        <w:spacing w:after="0" w:line="360" w:lineRule="auto"/>
+        <w:jc w:val="both"/>
+        <w:rPr>
+          <w:rFonts w:ascii="Times New Roman" w:hAnsi="Times New Roman" w:cs="Times New Roman"/>
+          <w:sz w:val="24"/>
+          <w:szCs w:val="24"/>
+        </w:rPr>
+      </w:pPr>
+    </w:p>
+    <w:p>
+      <w:pPr>
+        <w:spacing w:after="0" w:line="360" w:lineRule="auto"/>
+        <w:jc w:val="both"/>
+        <w:rPr>
+          <w:rFonts w:ascii="Times New Roman" w:hAnsi="Times New Roman" w:cs="Times New Roman"/>
+          <w:sz w:val="24"/>
+          <w:szCs w:val="24"/>
+        </w:rPr>
+      </w:pPr>
+    </w:p>
+    <w:p>
+      <w:pPr>
+        <w:spacing w:after="0" w:line="360" w:lineRule="auto"/>
+        <w:jc w:val="both"/>
+        <w:rPr>
+          <w:rFonts w:ascii="Times New Roman" w:hAnsi="Times New Roman" w:cs="Times New Roman"/>
+          <w:sz w:val="24"/>
+          <w:szCs w:val="24"/>
+        </w:rPr>
+      </w:pPr>
+    </w:p>
+    <w:p>
+      <w:pPr>
+        <w:spacing w:after="0" w:line="360" w:lineRule="auto"/>
+        <w:jc w:val="both"/>
+        <w:rPr>
+          <w:rFonts w:ascii="Times New Roman" w:hAnsi="Times New Roman" w:cs="Times New Roman"/>
+          <w:sz w:val="24"/>
+          <w:szCs w:val="24"/>
+        </w:rPr>
+      </w:pPr>
+    </w:p>
+    <w:p>
+      <w:pPr>
+        <w:spacing w:after="0" w:line="360" w:lineRule="auto"/>
+        <w:jc w:val="both"/>
+        <w:rPr>
+          <w:rFonts w:ascii="Times New Roman" w:hAnsi="Times New Roman" w:cs="Times New Roman"/>
+          <w:sz w:val="24"/>
+          <w:szCs w:val="24"/>
+        </w:rPr>
+      </w:pPr>
+    </w:p>
+    <w:p>
+      <w:pPr>
+        <w:spacing w:after="0" w:line="360" w:lineRule="auto"/>
+        <w:jc w:val="both"/>
+        <w:rPr>
+          <w:rFonts w:ascii="Times New Roman" w:hAnsi="Times New Roman" w:cs="Times New Roman"/>
+          <w:sz w:val="24"/>
+          <w:szCs w:val="24"/>
+        </w:rPr>
+      </w:pPr>
+    </w:p>
+    <w:p>
+      <w:pPr>
+        <w:spacing w:after="0" w:line="360" w:lineRule="auto"/>
+        <w:jc w:val="both"/>
+        <w:rPr>
+          <w:rFonts w:ascii="Times New Roman" w:hAnsi="Times New Roman" w:cs="Times New Roman"/>
+          <w:sz w:val="24"/>
+          <w:szCs w:val="24"/>
+        </w:rPr>
+      </w:pPr>
+    </w:p>
+    <w:p>
+      <w:pPr>
+        <w:spacing w:after="0" w:line="360" w:lineRule="auto"/>
+        <w:jc w:val="both"/>
+        <w:rPr>
+          <w:rFonts w:ascii="Times New Roman" w:hAnsi="Times New Roman" w:cs="Times New Roman"/>
+          <w:sz w:val="24"/>
+          <w:szCs w:val="24"/>
+        </w:rPr>
+      </w:pPr>
+    </w:p>
+    <w:p>
+      <w:pPr>
+        <w:spacing w:after="0" w:line="360" w:lineRule="auto"/>
+        <w:jc w:val="both"/>
+        <w:rPr>
+          <w:rFonts w:ascii="Times New Roman" w:hAnsi="Times New Roman" w:cs="Times New Roman"/>
+          <w:sz w:val="24"/>
+          <w:szCs w:val="24"/>
+        </w:rPr>
+      </w:pPr>
+    </w:p>
+    <w:p>
+      <w:pPr>
+        <w:spacing w:after="0" w:line="360" w:lineRule="auto"/>
+        <w:jc w:val="both"/>
+        <w:rPr>
+          <w:rFonts w:ascii="Times New Roman" w:hAnsi="Times New Roman" w:cs="Times New Roman"/>
+          <w:i/>
+          <w:sz w:val="24"/>
+          <w:szCs w:val="24"/>
+          <w:u w:val="single"/>
+        </w:rPr>
+      </w:pPr>
+      <w:r>
+        <w:rPr>
+          <w:rFonts w:ascii="Times New Roman" w:hAnsi="Times New Roman" w:cs="Times New Roman"/>
+          <w:i/>
+          <w:sz w:val="24"/>
+          <w:szCs w:val="24"/>
+          <w:u w:val="single"/>
+        </w:rPr>
+        <w:lastRenderedPageBreak/>
+        <w:t xml:space="preserve">When </w:t>
+      </w:r>
+      <w:r>
+        <w:rPr>
+          <w:rFonts w:ascii="Times New Roman" w:hAnsi="Times New Roman" w:cs="Times New Roman"/>
+          <w:i/>
+          <w:sz w:val="24"/>
+          <w:szCs w:val="24"/>
+          <w:u w:val="single"/>
+        </w:rPr>
+        <w:t>multiple</w:t>
+      </w:r>
+      <w:r>
+        <w:rPr>
+          <w:rFonts w:ascii="Times New Roman" w:hAnsi="Times New Roman" w:cs="Times New Roman"/>
+          <w:i/>
+          <w:sz w:val="24"/>
+          <w:szCs w:val="24"/>
+          <w:u w:val="single"/>
+        </w:rPr>
+        <w:t xml:space="preserve"> client</w:t>
+      </w:r>
+      <w:r>
+        <w:rPr>
+          <w:rFonts w:ascii="Times New Roman" w:hAnsi="Times New Roman" w:cs="Times New Roman"/>
+          <w:i/>
+          <w:sz w:val="24"/>
+          <w:szCs w:val="24"/>
+          <w:u w:val="single"/>
+        </w:rPr>
+        <w:t>s</w:t>
+      </w:r>
+      <w:r>
+        <w:rPr>
+          <w:rFonts w:ascii="Times New Roman" w:hAnsi="Times New Roman" w:cs="Times New Roman"/>
+          <w:i/>
+          <w:sz w:val="24"/>
+          <w:szCs w:val="24"/>
+          <w:u w:val="single"/>
+        </w:rPr>
+        <w:t xml:space="preserve"> connect to the server, the text area at the top shows the user</w:t>
+      </w:r>
+      <w:r>
+        <w:rPr>
+          <w:rFonts w:ascii="Times New Roman" w:hAnsi="Times New Roman" w:cs="Times New Roman"/>
+          <w:i/>
+          <w:sz w:val="24"/>
+          <w:szCs w:val="24"/>
+          <w:u w:val="single"/>
+        </w:rPr>
+        <w:t>s</w:t>
+      </w:r>
+      <w:r>
+        <w:rPr>
+          <w:rFonts w:ascii="Times New Roman" w:hAnsi="Times New Roman" w:cs="Times New Roman"/>
+          <w:i/>
+          <w:sz w:val="24"/>
+          <w:szCs w:val="24"/>
+          <w:u w:val="single"/>
+        </w:rPr>
+        <w:t xml:space="preserve"> co</w:t>
+      </w:r>
+      <w:r>
+        <w:rPr>
+          <w:rFonts w:ascii="Times New Roman" w:hAnsi="Times New Roman" w:cs="Times New Roman"/>
+          <w:i/>
+          <w:sz w:val="24"/>
+          <w:szCs w:val="24"/>
+          <w:u w:val="single"/>
+        </w:rPr>
+        <w:t>nnected, the number of times a specific</w:t>
+      </w:r>
+      <w:r>
+        <w:rPr>
+          <w:rFonts w:ascii="Times New Roman" w:hAnsi="Times New Roman" w:cs="Times New Roman"/>
+          <w:i/>
+          <w:sz w:val="24"/>
+          <w:szCs w:val="24"/>
+          <w:u w:val="single"/>
+        </w:rPr>
+        <w:t xml:space="preserve"> user has played the game (</w:t>
+      </w:r>
+      <w:proofErr w:type="spellStart"/>
+      <w:r>
+        <w:rPr>
+          <w:rFonts w:ascii="Times New Roman" w:hAnsi="Times New Roman" w:cs="Times New Roman"/>
+          <w:i/>
+          <w:sz w:val="24"/>
+          <w:szCs w:val="24"/>
+          <w:u w:val="single"/>
+        </w:rPr>
+        <w:t>i.e</w:t>
+      </w:r>
+      <w:proofErr w:type="spellEnd"/>
+      <w:r>
+        <w:rPr>
+          <w:rFonts w:ascii="Times New Roman" w:hAnsi="Times New Roman" w:cs="Times New Roman"/>
+          <w:i/>
+          <w:sz w:val="24"/>
+          <w:szCs w:val="24"/>
+          <w:u w:val="single"/>
+        </w:rPr>
+        <w:t xml:space="preserve"> a user can connect to the same server multiple times). At the bottom, the server log is updated with any activity that has taken place.</w:t>
+      </w:r>
+    </w:p>
+    <w:p>
+      <w:pPr>
+        <w:spacing w:after="0" w:line="360" w:lineRule="auto"/>
+        <w:jc w:val="both"/>
+        <w:rPr>
+          <w:rFonts w:ascii="Times New Roman" w:hAnsi="Times New Roman" w:cs="Times New Roman"/>
+          <w:i/>
+          <w:sz w:val="24"/>
+          <w:szCs w:val="24"/>
+          <w:u w:val="single"/>
+        </w:rPr>
+      </w:pPr>
+    </w:p>
+    <w:p>
+      <w:pPr>
+        <w:spacing w:after="0" w:line="360" w:lineRule="auto"/>
+        <w:jc w:val="both"/>
+        <w:rPr>
+          <w:rFonts w:ascii="Times New Roman" w:hAnsi="Times New Roman" w:cs="Times New Roman"/>
+          <w:i/>
+          <w:sz w:val="24"/>
+          <w:szCs w:val="24"/>
+          <w:u w:val="single"/>
+        </w:rPr>
+      </w:pPr>
       <w:bookmarkStart w:id="0" w:name="_GoBack"/>
       <w:bookmarkEnd w:id="0"/>
       <w:r>
         <w:rPr>
-          <w:rFonts w:ascii="Times New Roman" w:hAnsi="Times New Roman" w:cs="Times New Roman"/>
-          <w:sz w:val="24"/>
-          <w:szCs w:val="24"/>
-        </w:rPr>
-        <w:t>must be run so that users can connect to play the game. The user who is hosting the game must enter the file name in the field provided in order get the questions for that particular game. It should be noted that more than one files may be uploaded, thereby, merging all the questions in the number of files provided.</w:t>
-      </w:r>
-    </w:p>
-    <w:p>
-      <w:pPr>
-        <w:spacing w:after="0" w:line="360" w:lineRule="auto"/>
-        <w:jc w:val="both"/>
-        <w:rPr>
-          <w:rFonts w:ascii="Times New Roman" w:hAnsi="Times New Roman" w:cs="Times New Roman"/>
-          <w:sz w:val="24"/>
-          <w:szCs w:val="24"/>
-        </w:rPr>
-      </w:pPr>
-    </w:p>
-    <w:p>
-      <w:pPr>
-        <w:spacing w:after="0" w:line="360" w:lineRule="auto"/>
-        <w:jc w:val="both"/>
-        <w:rPr>
-          <w:rFonts w:ascii="Times New Roman" w:hAnsi="Times New Roman" w:cs="Times New Roman"/>
-          <w:sz w:val="24"/>
-          <w:szCs w:val="24"/>
-        </w:rPr>
-      </w:pPr>
-      <w:r>
-        <w:rPr>
-          <w:rFonts w:ascii="Times New Roman" w:hAnsi="Times New Roman" w:cs="Times New Roman"/>
-          <w:sz w:val="24"/>
-          <w:szCs w:val="24"/>
-        </w:rPr>
-        <w:t>The host can permanently block a user or block a user for a specific session. In order to block a user permanently, the host must enter the IP address of the user on a new line in the restricted.txt file. However, to block a user for a specific session, the host can enter the user’s IP address in the text field provided and click the Block User button. Additionally, to block multiple users for a specific session, the previously mentioned process is repeated for the amount of users to be blocked.</w:t>
-      </w:r>
-    </w:p>
-    <w:p>
-      <w:pPr>
-        <w:spacing w:after="0" w:line="360" w:lineRule="auto"/>
-        <w:jc w:val="both"/>
-        <w:rPr>
-          <w:rFonts w:ascii="Times New Roman" w:hAnsi="Times New Roman" w:cs="Times New Roman"/>
-          <w:sz w:val="24"/>
-          <w:szCs w:val="24"/>
-        </w:rPr>
-      </w:pPr>
-    </w:p>
-    <w:p>
-      <w:pPr>
-        <w:spacing w:after="0" w:line="360" w:lineRule="auto"/>
-        <w:jc w:val="both"/>
-        <w:rPr>
-          <w:rFonts w:ascii="Times New Roman" w:hAnsi="Times New Roman" w:cs="Times New Roman"/>
-          <w:sz w:val="24"/>
-          <w:szCs w:val="24"/>
-        </w:rPr>
-      </w:pPr>
-      <w:r>
-        <w:rPr>
-          <w:rFonts w:ascii="Times New Roman" w:hAnsi="Times New Roman" w:cs="Times New Roman"/>
-          <w:sz w:val="24"/>
-          <w:szCs w:val="24"/>
-        </w:rPr>
-        <w:t xml:space="preserve">After entering the file(s) and blocked users (if any, as this is optional), the host must click run to </w:t>
-      </w:r>
-      <w:r>
-        <w:rPr>
-          <w:rFonts w:ascii="Times New Roman" w:hAnsi="Times New Roman" w:cs="Times New Roman"/>
-          <w:sz w:val="24"/>
-          <w:szCs w:val="24"/>
-        </w:rPr>
-        <w:t>start the game</w:t>
-      </w:r>
-      <w:r>
-        <w:rPr>
-          <w:rFonts w:ascii="Times New Roman" w:hAnsi="Times New Roman" w:cs="Times New Roman"/>
-          <w:sz w:val="24"/>
-          <w:szCs w:val="24"/>
-        </w:rPr>
-        <w:t>. When the server has started and is running successfully, clients can connect to the server via the Client Application.</w:t>
-      </w:r>
-    </w:p>
-    <w:p>
-      <w:pPr>
-        <w:spacing w:after="0" w:line="360" w:lineRule="auto"/>
-        <w:jc w:val="both"/>
-        <w:rPr>
-          <w:rFonts w:ascii="Times New Roman" w:hAnsi="Times New Roman" w:cs="Times New Roman"/>
-          <w:sz w:val="24"/>
-          <w:szCs w:val="24"/>
-        </w:rPr>
-      </w:pPr>
-    </w:p>
-    <w:p>
-      <w:pPr>
-        <w:spacing w:after="0" w:line="360" w:lineRule="auto"/>
-        <w:jc w:val="both"/>
-        <w:rPr>
-          <w:rFonts w:ascii="Times New Roman" w:hAnsi="Times New Roman" w:cs="Times New Roman"/>
-          <w:sz w:val="24"/>
-          <w:szCs w:val="24"/>
-        </w:rPr>
-      </w:pPr>
-      <w:r>
-        <w:rPr>
-          <w:rFonts w:ascii="Times New Roman" w:hAnsi="Times New Roman" w:cs="Times New Roman"/>
-          <w:sz w:val="24"/>
-          <w:szCs w:val="24"/>
-        </w:rPr>
-        <w:t>While the game is being played, the server application keeps track of the</w:t>
-      </w:r>
-      <w:r>
-        <w:rPr>
-          <w:rFonts w:ascii="Times New Roman" w:hAnsi="Times New Roman" w:cs="Times New Roman"/>
-          <w:sz w:val="24"/>
-          <w:szCs w:val="24"/>
-        </w:rPr>
-        <w:t xml:space="preserve"> users, blocked users and a log of all activities occurring at the server. It shows the</w:t>
-      </w:r>
-      <w:r>
-        <w:rPr>
-          <w:rFonts w:ascii="Times New Roman" w:hAnsi="Times New Roman" w:cs="Times New Roman"/>
-          <w:sz w:val="24"/>
-          <w:szCs w:val="24"/>
-        </w:rPr>
-        <w:t xml:space="preserve"> number of users connected;</w:t>
-      </w:r>
-      <w:r>
-        <w:rPr>
-          <w:rFonts w:ascii="Times New Roman" w:hAnsi="Times New Roman" w:cs="Times New Roman"/>
-          <w:sz w:val="24"/>
-          <w:szCs w:val="24"/>
-        </w:rPr>
-        <w:t xml:space="preserve"> showing the IPs of each user,</w:t>
-      </w:r>
-      <w:r>
-        <w:rPr>
-          <w:rFonts w:ascii="Times New Roman" w:hAnsi="Times New Roman" w:cs="Times New Roman"/>
-          <w:sz w:val="24"/>
-          <w:szCs w:val="24"/>
-        </w:rPr>
-        <w:t xml:space="preserve"> the number of times they have connected to the server to play the game and their respective scores.</w:t>
-      </w:r>
-      <w:r>
-        <w:rPr>
-          <w:rFonts w:ascii="Times New Roman" w:hAnsi="Times New Roman" w:cs="Times New Roman"/>
-          <w:sz w:val="24"/>
-          <w:szCs w:val="24"/>
-        </w:rPr>
-        <w:t xml:space="preserve"> All blocked users, permanently blocked from connecting to the server and temporarily blocked for a session. The log displays all the activity occurring on the server side, wh</w:t>
-      </w:r>
-      <w:r>
-        <w:rPr>
-          <w:rFonts w:ascii="Times New Roman" w:hAnsi="Times New Roman" w:cs="Times New Roman"/>
-          <w:sz w:val="24"/>
-          <w:szCs w:val="24"/>
-        </w:rPr>
-        <w:t xml:space="preserve">ich includes the server status, the number of categories being played and total number of questions, and </w:t>
-      </w:r>
-      <w:r>
-        <w:rPr>
-          <w:rFonts w:ascii="Times New Roman" w:hAnsi="Times New Roman" w:cs="Times New Roman"/>
-          <w:sz w:val="24"/>
-          <w:szCs w:val="24"/>
-        </w:rPr>
-        <w:t>the Client IP addresses</w:t>
-      </w:r>
-      <w:r>
-        <w:rPr>
-          <w:rFonts w:ascii="Times New Roman" w:hAnsi="Times New Roman" w:cs="Times New Roman"/>
-          <w:sz w:val="24"/>
-          <w:szCs w:val="24"/>
-        </w:rPr>
-        <w:t xml:space="preserve"> connected, along with the score.</w:t>
-      </w:r>
-    </w:p>
-    <w:p>
-      <w:pPr>
-        <w:spacing w:after="0" w:line="360" w:lineRule="auto"/>
-        <w:jc w:val="both"/>
-        <w:rPr>
-          <w:rFonts w:ascii="Times New Roman" w:hAnsi="Times New Roman" w:cs="Times New Roman"/>
-          <w:sz w:val="24"/>
-          <w:szCs w:val="24"/>
-        </w:rPr>
-      </w:pPr>
-    </w:p>
-    <w:p>
-      <w:pPr>
-        <w:spacing w:after="0" w:line="360" w:lineRule="auto"/>
-        <w:jc w:val="both"/>
-        <w:rPr>
-          <w:rFonts w:ascii="Times New Roman" w:hAnsi="Times New Roman" w:cs="Times New Roman"/>
-          <w:sz w:val="24"/>
-          <w:szCs w:val="24"/>
-        </w:rPr>
-      </w:pPr>
-      <w:r>
-        <w:rPr>
-          <w:rFonts w:ascii="Times New Roman" w:hAnsi="Times New Roman" w:cs="Times New Roman"/>
-          <w:sz w:val="24"/>
-          <w:szCs w:val="24"/>
-        </w:rPr>
-        <w:t>When all questions have been answered by the user or when the use quits the game, the host may either leave the server to run or can click the Disconnect button to close the Server Application.</w:t>
-      </w:r>
-    </w:p>
-    <w:p>
-      <w:pPr>
-        <w:spacing w:after="0" w:line="360" w:lineRule="auto"/>
-        <w:jc w:val="both"/>
-        <w:rPr>
-          <w:rFonts w:ascii="Times New Roman" w:hAnsi="Times New Roman" w:cs="Times New Roman"/>
-          <w:sz w:val="24"/>
-          <w:szCs w:val="24"/>
-        </w:rPr>
-      </w:pPr>
-    </w:p>
-    <w:p>
-      <w:pPr>
-        <w:spacing w:after="0" w:line="360" w:lineRule="auto"/>
-        <w:jc w:val="both"/>
-        <w:rPr>
-          <w:rFonts w:ascii="Times New Roman" w:hAnsi="Times New Roman" w:cs="Times New Roman"/>
-          <w:sz w:val="24"/>
-          <w:szCs w:val="24"/>
-        </w:rPr>
-      </w:pPr>
+          <w:noProof/>
+          <w:lang w:eastAsia="en-TT"/>
+        </w:rPr>
+        <w:pict>
+          <v:shape id="_x0000_i1030" type="#_x0000_t75" style="width:7in;height:266.1pt">
+            <v:imagedata r:id="rId9" o:title="Untitled"/>
+          </v:shape>
+        </w:pict>
+      </w:r>
     </w:p>
     <w:sectPr>
       <w:pgSz w:w="12240" w:h="15840"/>
-      <w:pgMar w:top="1440" w:right="1440" w:bottom="1440" w:left="1440" w:header="708" w:footer="708" w:gutter="0"/>
+      <w:pgMar w:top="1440" w:right="1080" w:bottom="1440" w:left="1080" w:header="708" w:footer="708" w:gutter="0"/>
       <w:cols w:space="708"/>
       <w:docGrid w:linePitch="360"/>
     </w:sectPr>

</xml_diff>